<commit_message>
added resume PDF and unofficial academic transcript
</commit_message>
<xml_diff>
--- a/Justin Hoyt's Résumé.docx
+++ b/Justin Hoyt's Résumé.docx
@@ -312,19 +312,9 @@
       <w:r>
         <w:t>Lead DevOps Engineer at Oplogic</w:t>
       </w:r>
-      <w:bookmarkStart w:id="0" w:name="_GoBack"/>
-      <w:bookmarkEnd w:id="0"/>
       <w:r>
         <w:tab/>
-      </w:r>
-      <w:r>
-        <w:t>January 2016</w:t>
-      </w:r>
-      <w:r>
-        <w:t xml:space="preserve"> – </w:t>
-      </w:r>
-      <w:r>
-        <w:t>Present</w:t>
+        <w:t>January 2016 – Present</w:t>
       </w:r>
     </w:p>
     <w:p>
@@ -563,6 +553,8 @@
       <w:r>
         <w:t>Epitec</w:t>
       </w:r>
+      <w:bookmarkStart w:id="0" w:name="_GoBack"/>
+      <w:bookmarkEnd w:id="0"/>
       <w:r>
         <w:tab/>
       </w:r>
@@ -694,7 +686,10 @@
         <w:spacing w:before="120"/>
       </w:pPr>
       <w:r>
-        <w:t xml:space="preserve">Developed </w:t>
+        <w:t>Developing</w:t>
+      </w:r>
+      <w:r>
+        <w:t xml:space="preserve"> </w:t>
       </w:r>
       <w:r>
         <w:t xml:space="preserve">browser extension to </w:t>
@@ -715,7 +710,7 @@
         <w:t>Acqui</w:t>
       </w:r>
       <w:r>
-        <w:t>red</w:t>
+        <w:t>ring</w:t>
       </w:r>
       <w:r>
         <w:t xml:space="preserve"> </w:t>
@@ -734,8 +729,8 @@
       </w:r>
     </w:p>
     <w:sectPr>
-      <w:headerReference w:type="default" r:id="rId7"/>
-      <w:headerReference w:type="first" r:id="rId8"/>
+      <w:headerReference w:type="default" r:id="rId8"/>
+      <w:headerReference w:type="first" r:id="rId9"/>
       <w:pgSz w:w="12240" w:h="15840"/>
       <w:pgMar w:top="720" w:right="1080" w:bottom="720" w:left="1080" w:header="720" w:footer="720" w:gutter="0"/>
       <w:cols w:space="720"/>
@@ -1071,7 +1066,6 @@
     <w:lvl w:ilvl="0">
       <w:start w:val="1"/>
       <w:numFmt w:val="bullet"/>
-      <w:pStyle w:val="ListBullet"/>
       <w:lvlText w:val=""/>
       <w:lvlJc w:val="left"/>
       <w:pPr>
@@ -4366,6 +4360,7 @@
     <w:rsid w:val="0098543A"/>
     <w:rsid w:val="00A71D8E"/>
     <w:rsid w:val="00AD2B2E"/>
+    <w:rsid w:val="00BA1135"/>
     <w:rsid w:val="00BC2901"/>
     <w:rsid w:val="00D25265"/>
     <w:rsid w:val="00DA191F"/>
@@ -5215,4 +5210,16 @@
   <a:objectDefaults/>
   <a:extraClrSchemeLst/>
 </a:theme>
+</file>
+
+<file path=customXml/item1.xml><?xml version="1.0" encoding="utf-8"?>
+<b:Sources xmlns:b="http://schemas.openxmlformats.org/officeDocument/2006/bibliography" xmlns="http://schemas.openxmlformats.org/officeDocument/2006/bibliography" SelectedStyle="/APASixthEditionOfficeOnline.xsl" StyleName="APA"/>
+</file>
+
+<file path=customXml/itemProps1.xml><?xml version="1.0" encoding="utf-8"?>
+<ds:datastoreItem xmlns:ds="http://schemas.openxmlformats.org/officeDocument/2006/customXml" ds:itemID="{DA685BAB-0E9A-3141-AC5B-C5FDEC3FA667}">
+  <ds:schemaRefs>
+    <ds:schemaRef ds:uri="http://schemas.openxmlformats.org/officeDocument/2006/bibliography"/>
+  </ds:schemaRefs>
+</ds:datastoreItem>
 </file>
</xml_diff>

<commit_message>
tweaked work experience, removed MCCC education and added Organizations
</commit_message>
<xml_diff>
--- a/Justin Hoyt's Résumé.docx
+++ b/Justin Hoyt's Résumé.docx
@@ -112,75 +112,6 @@
           </w:r>
           <w:r>
             <w:tab/>
-          </w:r>
-        </w:p>
-      </w:sdtContent>
-    </w:sdt>
-    <w:sdt>
-      <w:sdtPr>
-        <w:rPr>
-          <w:rFonts w:asciiTheme="minorHAnsi" w:eastAsiaTheme="minorEastAsia" w:hAnsiTheme="minorHAnsi" w:cstheme="minorBidi"/>
-          <w:b w:val="0"/>
-          <w:bCs w:val="0"/>
-          <w:color w:val="auto"/>
-          <w:szCs w:val="22"/>
-        </w:rPr>
-        <w:id w:val="9459748"/>
-        <w:placeholder>
-          <w:docPart w:val="359CFB35DD18944BA8BCF61FAFAE7D09"/>
-        </w:placeholder>
-      </w:sdtPr>
-      <w:sdtEndPr/>
-      <w:sdtContent>
-        <w:p>
-          <w:pPr>
-            <w:pStyle w:val="Heading2"/>
-            <w:spacing w:before="120" w:after="120"/>
-          </w:pPr>
-          <w:r>
-            <w:t>Monr</w:t>
-          </w:r>
-          <w:r>
-            <w:t>oe County Community College</w:t>
-          </w:r>
-          <w:r>
-            <w:t xml:space="preserve"> - Monroe, MI</w:t>
-          </w:r>
-          <w:r>
-            <w:tab/>
-          </w:r>
-          <w:r>
-            <w:t xml:space="preserve">August </w:t>
-          </w:r>
-          <w:r>
-            <w:t>2011</w:t>
-          </w:r>
-          <w:r>
-            <w:t xml:space="preserve"> – May </w:t>
-          </w:r>
-          <w:r>
-            <w:t>2014</w:t>
-          </w:r>
-        </w:p>
-        <w:p>
-          <w:pPr>
-            <w:pStyle w:val="ListBullet"/>
-            <w:tabs>
-              <w:tab w:val="right" w:pos="10080"/>
-            </w:tabs>
-            <w:spacing w:before="120"/>
-          </w:pPr>
-          <w:r>
-            <w:t>Pre-Computer Science courses</w:t>
-          </w:r>
-          <w:r>
-            <w:tab/>
-          </w:r>
-          <w:r>
-            <w:rPr>
-              <w:b/>
-            </w:rPr>
-            <w:t>3.50 GPA</w:t>
           </w:r>
         </w:p>
       </w:sdtContent>
@@ -257,7 +188,19 @@
             <w:spacing w:before="120"/>
           </w:pPr>
           <w:r>
-            <w:t>DevOps skills in Vagrant, Flyway, Gradle, and Jenkins</w:t>
+            <w:t>De</w:t>
+          </w:r>
+          <w:r>
+            <w:t xml:space="preserve">vOps skills in Vagrant, </w:t>
+          </w:r>
+          <w:r>
+            <w:t>Gradle</w:t>
+          </w:r>
+          <w:r>
+            <w:t>, Flyway</w:t>
+          </w:r>
+          <w:r>
+            <w:t>, and Jenkins</w:t>
           </w:r>
         </w:p>
         <w:p>
@@ -326,7 +269,7 @@
         <w:spacing w:before="120"/>
       </w:pPr>
       <w:r>
-        <w:t>Virtualized development environments with Vagrant</w:t>
+        <w:t>Implemented Gradle as company’s first ever build tool</w:t>
       </w:r>
       <w:r>
         <w:tab/>
@@ -353,7 +296,7 @@
         <w:spacing w:before="120"/>
       </w:pPr>
       <w:r>
-        <w:t>Migrated development team to Git from CVS</w:t>
+        <w:t>Virtualized development environments with Vagrant</w:t>
       </w:r>
     </w:p>
     <w:p>
@@ -365,7 +308,16 @@
         <w:spacing w:before="120"/>
       </w:pPr>
       <w:r>
-        <w:t>Wrote numerous Python scripts to automate production moves and DevOps tasks</w:t>
+        <w:t xml:space="preserve">Migrated </w:t>
+      </w:r>
+      <w:r>
+        <w:t>version control system from</w:t>
+      </w:r>
+      <w:r>
+        <w:t xml:space="preserve"> </w:t>
+      </w:r>
+      <w:r>
+        <w:t>CVS to Git</w:t>
       </w:r>
     </w:p>
     <w:p>
@@ -377,13 +329,7 @@
         <w:spacing w:before="120"/>
       </w:pPr>
       <w:r>
-        <w:t xml:space="preserve">Created </w:t>
-      </w:r>
-      <w:r>
-        <w:t xml:space="preserve">development database and put it under version control using </w:t>
-      </w:r>
-      <w:r>
-        <w:t>Flyway</w:t>
+        <w:t>Wrote numerous scripts to automate production moves and DevOps tasks</w:t>
       </w:r>
     </w:p>
     <w:p>
@@ -391,10 +337,10 @@
         <w:pStyle w:val="ListBullet"/>
       </w:pPr>
       <w:r>
-        <w:t>Integrated</w:t>
-      </w:r>
-      <w:r>
-        <w:t xml:space="preserve"> internal communication tool with slack</w:t>
+        <w:t>Created</w:t>
+      </w:r>
+      <w:r>
+        <w:t xml:space="preserve"> development database and migrations under version control using Flyway</w:t>
       </w:r>
     </w:p>
     <w:p>
@@ -406,10 +352,19 @@
         <w:spacing w:before="120"/>
       </w:pPr>
       <w:r>
-        <w:t>Implemented</w:t>
-      </w:r>
-      <w:r>
-        <w:t xml:space="preserve"> Gradle as company’s first ever build tool</w:t>
+        <w:t xml:space="preserve">Increased developer efficiency by 18% </w:t>
+      </w:r>
+      <w:r>
+        <w:t>with</w:t>
+      </w:r>
+      <w:r>
+        <w:t xml:space="preserve"> open source class redefinition</w:t>
+      </w:r>
+      <w:r>
+        <w:t xml:space="preserve"> tool</w:t>
+      </w:r>
+      <w:r>
+        <w:t xml:space="preserve"> </w:t>
       </w:r>
     </w:p>
     <w:p>
@@ -429,6 +384,8 @@
       <w:r>
         <w:t>ontinuous integration and deployment with Jenkins</w:t>
       </w:r>
+      <w:bookmarkStart w:id="0" w:name="_GoBack"/>
+      <w:bookmarkEnd w:id="0"/>
     </w:p>
     <w:p>
       <w:pPr>
@@ -553,8 +510,6 @@
       <w:r>
         <w:t>Epitec</w:t>
       </w:r>
-      <w:bookmarkStart w:id="0" w:name="_GoBack"/>
-      <w:bookmarkEnd w:id="0"/>
       <w:r>
         <w:tab/>
       </w:r>
@@ -726,6 +681,44 @@
       </w:r>
       <w:r>
         <w:t>and jQuery</w:t>
+      </w:r>
+    </w:p>
+    <w:p>
+      <w:pPr>
+        <w:pStyle w:val="Heading1"/>
+        <w:spacing w:before="120" w:after="120"/>
+      </w:pPr>
+      <w:r>
+        <w:t>Groups and Organizations</w:t>
+      </w:r>
+    </w:p>
+    <w:p>
+      <w:pPr>
+        <w:pStyle w:val="Heading2"/>
+        <w:spacing w:before="120" w:after="120"/>
+      </w:pPr>
+      <w:r>
+        <w:t>Member at The Great Lakes Area .Net User Group</w:t>
+      </w:r>
+      <w:r>
+        <w:tab/>
+        <w:t>May 2015 - Present</w:t>
+      </w:r>
+    </w:p>
+    <w:p>
+      <w:pPr>
+        <w:pStyle w:val="Heading2"/>
+        <w:spacing w:before="120" w:after="120"/>
+      </w:pPr>
+      <w:r>
+        <w:t>Member at The ACM International Collegiate Programing C</w:t>
+      </w:r>
+      <w:r>
+        <w:t>ompetition</w:t>
+      </w:r>
+      <w:r>
+        <w:tab/>
+        <w:t>September 2015 - Present</w:t>
       </w:r>
     </w:p>
     <w:sectPr>
@@ -1062,10 +1055,11 @@
   <w:abstractNum w:abstractNumId="9">
     <w:nsid w:val="FFFFFF89"/>
     <w:multiLevelType w:val="singleLevel"/>
-    <w:tmpl w:val="75C0A394"/>
+    <w:tmpl w:val="F0DE09F2"/>
     <w:lvl w:ilvl="0">
       <w:start w:val="1"/>
       <w:numFmt w:val="bullet"/>
+      <w:pStyle w:val="ListBullet"/>
       <w:lvlText w:val=""/>
       <w:lvlJc w:val="left"/>
       <w:pPr>
@@ -3985,32 +3979,6 @@
   <w:docParts>
     <w:docPart>
       <w:docPartPr>
-        <w:name w:val="359CFB35DD18944BA8BCF61FAFAE7D09"/>
-        <w:category>
-          <w:name w:val="General"/>
-          <w:gallery w:val="placeholder"/>
-        </w:category>
-        <w:types>
-          <w:type w:val="bbPlcHdr"/>
-        </w:types>
-        <w:behaviors>
-          <w:behavior w:val="content"/>
-        </w:behaviors>
-        <w:guid w:val="{ED83732C-8DFF-0F44-8A1C-AF8A7C001F3E}"/>
-      </w:docPartPr>
-      <w:docPartBody>
-        <w:p>
-          <w:pPr>
-            <w:pStyle w:val="359CFB35DD18944BA8BCF61FAFAE7D09"/>
-          </w:pPr>
-          <w:r>
-            <w:t>Aliquam dapibus.</w:t>
-          </w:r>
-        </w:p>
-      </w:docPartBody>
-    </w:docPart>
-    <w:docPart>
-      <w:docPartPr>
         <w:name w:val="BC047185AAF29A4EB474CCBF4E73B7DD"/>
         <w:category>
           <w:name w:val="General"/>
@@ -4345,6 +4313,7 @@
     <w:rsidRoot w:val="00AD2B2E"/>
     <w:rsid w:val="0024381B"/>
     <w:rsid w:val="00277BDC"/>
+    <w:rsid w:val="002A4E66"/>
     <w:rsid w:val="00342205"/>
     <w:rsid w:val="00401DBD"/>
     <w:rsid w:val="004251DC"/>
@@ -4361,6 +4330,7 @@
     <w:rsid w:val="00A71D8E"/>
     <w:rsid w:val="00AD2B2E"/>
     <w:rsid w:val="00BA1135"/>
+    <w:rsid w:val="00BB51D9"/>
     <w:rsid w:val="00BC2901"/>
     <w:rsid w:val="00D25265"/>
     <w:rsid w:val="00DA191F"/>
@@ -5217,7 +5187,7 @@
 </file>
 
 <file path=customXml/itemProps1.xml><?xml version="1.0" encoding="utf-8"?>
-<ds:datastoreItem xmlns:ds="http://schemas.openxmlformats.org/officeDocument/2006/customXml" ds:itemID="{DA685BAB-0E9A-3141-AC5B-C5FDEC3FA667}">
+<ds:datastoreItem xmlns:ds="http://schemas.openxmlformats.org/officeDocument/2006/customXml" ds:itemID="{4F599653-5176-C542-B10A-EDAB704DDC06}">
   <ds:schemaRefs>
     <ds:schemaRef ds:uri="http://schemas.openxmlformats.org/officeDocument/2006/bibliography"/>
   </ds:schemaRefs>

</xml_diff>

<commit_message>
changed Oplogic title to Co-op DevOps Architect
</commit_message>
<xml_diff>
--- a/Justin Hoyt's Résumé.docx
+++ b/Justin Hoyt's Résumé.docx
@@ -191,13 +191,7 @@
             <w:t>De</w:t>
           </w:r>
           <w:r>
-            <w:t xml:space="preserve">vOps skills in Vagrant, </w:t>
-          </w:r>
-          <w:r>
-            <w:t>Gradle</w:t>
-          </w:r>
-          <w:r>
-            <w:t>, Flyway</w:t>
+            <w:t>vOps skills in Vagrant, Gradle, Flyway</w:t>
           </w:r>
           <w:r>
             <w:t>, and Jenkins</w:t>
@@ -253,7 +247,21 @@
         <w:spacing w:before="120" w:after="120"/>
       </w:pPr>
       <w:r>
-        <w:t>Lead DevOps Engineer at Oplogic</w:t>
+        <w:t>Co-op</w:t>
+      </w:r>
+      <w:r>
+        <w:t xml:space="preserve"> DevOps </w:t>
+      </w:r>
+      <w:r>
+        <w:t xml:space="preserve">Architect </w:t>
+      </w:r>
+      <w:r>
+        <w:t xml:space="preserve">at </w:t>
+      </w:r>
+      <w:bookmarkStart w:id="0" w:name="_GoBack"/>
+      <w:bookmarkEnd w:id="0"/>
+      <w:r>
+        <w:t>Oplogic</w:t>
       </w:r>
       <w:r>
         <w:tab/>
@@ -384,8 +392,6 @@
       <w:r>
         <w:t>ontinuous integration and deployment with Jenkins</w:t>
       </w:r>
-      <w:bookmarkStart w:id="0" w:name="_GoBack"/>
-      <w:bookmarkEnd w:id="0"/>
     </w:p>
     <w:p>
       <w:pPr>
@@ -1059,7 +1065,6 @@
     <w:lvl w:ilvl="0">
       <w:start w:val="1"/>
       <w:numFmt w:val="bullet"/>
-      <w:pStyle w:val="ListBullet"/>
       <w:lvlText w:val=""/>
       <w:lvlJc w:val="left"/>
       <w:pPr>
@@ -4325,6 +4330,7 @@
     <w:rsid w:val="00727139"/>
     <w:rsid w:val="00752879"/>
     <w:rsid w:val="00842642"/>
+    <w:rsid w:val="008A73BA"/>
     <w:rsid w:val="008C29BE"/>
     <w:rsid w:val="0098543A"/>
     <w:rsid w:val="00A71D8E"/>
@@ -5187,7 +5193,7 @@
 </file>
 
 <file path=customXml/itemProps1.xml><?xml version="1.0" encoding="utf-8"?>
-<ds:datastoreItem xmlns:ds="http://schemas.openxmlformats.org/officeDocument/2006/customXml" ds:itemID="{4F599653-5176-C542-B10A-EDAB704DDC06}">
+<ds:datastoreItem xmlns:ds="http://schemas.openxmlformats.org/officeDocument/2006/customXml" ds:itemID="{198A3447-0D7E-454B-8683-8A55D398BC76}">
   <ds:schemaRefs>
     <ds:schemaRef ds:uri="http://schemas.openxmlformats.org/officeDocument/2006/bibliography"/>
   </ds:schemaRefs>

</xml_diff>